<commit_message>
Add sum of squares scan lab
</commit_message>
<xml_diff>
--- a/Сотников_перемножение_матриц.docx
+++ b/Сотников_перемножение_матриц.docx
@@ -256,7 +256,6 @@
           <w:color w:val="000000"/>
           <w:sz w:val="32"/>
           <w:szCs w:val="28"/>
-          <w:lang w:val="en-US"/>
         </w:rPr>
       </w:pPr>
       <w:r>
@@ -1205,77 +1204,56 @@
       <w:pPr>
         <w:shd w:val="clear" w:color="auto" w:fill="FFFFFF"/>
         <w:spacing w:after="24" w:line="360" w:lineRule="auto"/>
+      </w:pPr>
+      <w:r>
+        <w:t>Процессор</w:t>
+      </w:r>
+      <w:r>
+        <w:t xml:space="preserve">: </w:t>
+      </w:r>
+      <w:r>
         <w:rPr>
           <w:lang w:val="en-US"/>
         </w:rPr>
-      </w:pPr>
-      <w:r>
-        <w:t>Процессор</w:t>
+        <w:t>AMD</w:t>
+      </w:r>
+      <w:r>
+        <w:t xml:space="preserve"> </w:t>
       </w:r>
       <w:r>
         <w:rPr>
           <w:lang w:val="en-US"/>
         </w:rPr>
-        <w:t xml:space="preserve">: </w:t>
+        <w:t>Ryzen</w:t>
+      </w:r>
+      <w:r>
+        <w:t xml:space="preserve"> 5 3600 (6 </w:t>
       </w:r>
       <w:r>
         <w:rPr>
           <w:lang w:val="en-US"/>
         </w:rPr>
-        <w:t>AMD</w:t>
+        <w:t>core</w:t>
+      </w:r>
+      <w:r>
+        <w:t xml:space="preserve">, 12 </w:t>
       </w:r>
       <w:r>
         <w:rPr>
           <w:lang w:val="en-US"/>
         </w:rPr>
-        <w:t xml:space="preserve"> </w:t>
+        <w:t>thread</w:t>
+      </w:r>
+      <w:r>
+        <w:t xml:space="preserve">, 3.6 </w:t>
       </w:r>
       <w:r>
         <w:rPr>
           <w:lang w:val="en-US"/>
         </w:rPr>
-        <w:t>Ryzen</w:t>
-      </w:r>
-      <w:r>
-        <w:rPr>
-          <w:lang w:val="en-US"/>
-        </w:rPr>
-        <w:t xml:space="preserve"> 5 3600 (6 </w:t>
-      </w:r>
-      <w:r>
-        <w:rPr>
-          <w:lang w:val="en-US"/>
-        </w:rPr>
-        <w:t>core</w:t>
-      </w:r>
-      <w:r>
-        <w:rPr>
-          <w:lang w:val="en-US"/>
-        </w:rPr>
-        <w:t xml:space="preserve">, 12 </w:t>
-      </w:r>
-      <w:r>
-        <w:rPr>
-          <w:lang w:val="en-US"/>
-        </w:rPr>
-        <w:t>thread</w:t>
-      </w:r>
-      <w:r>
-        <w:rPr>
-          <w:lang w:val="en-US"/>
-        </w:rPr>
-        <w:t xml:space="preserve">, 3.6 </w:t>
-      </w:r>
-      <w:r>
-        <w:rPr>
-          <w:lang w:val="en-US"/>
-        </w:rPr>
         <w:t>GHz</w:t>
       </w:r>
       <w:r>
-        <w:rPr>
-          <w:lang w:val="en-US"/>
-        </w:rPr>
         <w:t>);</w:t>
       </w:r>
     </w:p>
@@ -1283,9 +1261,6 @@
       <w:pPr>
         <w:shd w:val="clear" w:color="auto" w:fill="FFFFFF"/>
         <w:spacing w:after="24" w:line="360" w:lineRule="auto"/>
-        <w:rPr>
-          <w:lang w:val="en-US"/>
-        </w:rPr>
       </w:pPr>
     </w:p>
     <w:p>
@@ -1793,6 +1768,7 @@
                 <w:color w:val="000000"/>
                 <w:sz w:val="19"/>
                 <w:szCs w:val="19"/>
+                <w:lang w:val="en-US"/>
               </w:rPr>
               <w:t xml:space="preserve"> </w:t>
             </w:r>
@@ -1814,6 +1790,7 @@
                 <w:color w:val="000000"/>
                 <w:sz w:val="19"/>
                 <w:szCs w:val="19"/>
+                <w:lang w:val="en-US"/>
               </w:rPr>
               <w:t>(</w:t>
             </w:r>
@@ -1833,6 +1810,7 @@
                 <w:color w:val="000000"/>
                 <w:sz w:val="19"/>
                 <w:szCs w:val="19"/>
+                <w:lang w:val="en-US"/>
               </w:rPr>
               <w:t xml:space="preserve"> </w:t>
             </w:r>
@@ -2030,42 +2008,6 @@
               </w:rPr>
               <w:tab/>
             </w:r>
-            <w:r>
-              <w:rPr>
-                <w:rFonts w:ascii="Consolas" w:eastAsia="Calibri" w:hAnsi="Consolas" w:cs="Consolas"/>
-                <w:color w:val="008000"/>
-                <w:sz w:val="19"/>
-                <w:szCs w:val="19"/>
-                <w:lang w:val="en-US"/>
-              </w:rPr>
-              <w:t>// Max threads per block is 1024</w:t>
-            </w:r>
-          </w:p>
-          <w:p>
-            <w:pPr>
-              <w:autoSpaceDE w:val="0"/>
-              <w:autoSpaceDN w:val="0"/>
-              <w:adjustRightInd w:val="0"/>
-              <w:spacing w:line="240" w:lineRule="auto"/>
-              <w:jc w:val="left"/>
-              <w:rPr>
-                <w:rFonts w:ascii="Consolas" w:eastAsia="Calibri" w:hAnsi="Consolas" w:cs="Consolas"/>
-                <w:color w:val="000000"/>
-                <w:sz w:val="19"/>
-                <w:szCs w:val="19"/>
-                <w:lang w:val="en-US"/>
-              </w:rPr>
-            </w:pPr>
-            <w:r>
-              <w:rPr>
-                <w:rFonts w:ascii="Consolas" w:eastAsia="Calibri" w:hAnsi="Consolas" w:cs="Consolas"/>
-                <w:color w:val="000000"/>
-                <w:sz w:val="19"/>
-                <w:szCs w:val="19"/>
-                <w:lang w:val="en-US"/>
-              </w:rPr>
-              <w:tab/>
-            </w:r>
             <w:proofErr w:type="spellStart"/>
             <w:r>
               <w:rPr>
@@ -2921,8 +2863,6 @@
       <w:r>
         <w:t>нить</w:t>
       </w:r>
-      <w:bookmarkStart w:id="4" w:name="_GoBack"/>
-      <w:bookmarkEnd w:id="4"/>
       <w:r>
         <w:t xml:space="preserve"> будет считать значение. </w:t>
       </w:r>
@@ -3082,6 +3022,7 @@
                 <w:color w:val="6F008A"/>
                 <w:sz w:val="19"/>
                 <w:szCs w:val="19"/>
+                <w:lang w:val="en-US"/>
               </w:rPr>
               <w:t>__</w:t>
             </w:r>
@@ -3101,6 +3042,7 @@
                 <w:color w:val="6F008A"/>
                 <w:sz w:val="19"/>
                 <w:szCs w:val="19"/>
+                <w:lang w:val="en-US"/>
               </w:rPr>
               <w:t>__</w:t>
             </w:r>
@@ -3110,6 +3052,7 @@
                 <w:color w:val="000000"/>
                 <w:sz w:val="19"/>
                 <w:szCs w:val="19"/>
+                <w:lang w:val="en-US"/>
               </w:rPr>
               <w:t xml:space="preserve"> </w:t>
             </w:r>
@@ -3129,11 +3072,11 @@
                 <w:color w:val="000000"/>
                 <w:sz w:val="19"/>
                 <w:szCs w:val="19"/>
+                <w:lang w:val="en-US"/>
               </w:rPr>
               <w:t xml:space="preserve"> </w:t>
             </w:r>
             <w:proofErr w:type="spellStart"/>
-            <w:proofErr w:type="gramStart"/>
             <w:r>
               <w:rPr>
                 <w:rFonts w:ascii="Consolas" w:eastAsia="Calibri" w:hAnsi="Consolas" w:cs="Consolas"/>
@@ -3151,10 +3094,10 @@
                 <w:color w:val="000000"/>
                 <w:sz w:val="19"/>
                 <w:szCs w:val="19"/>
+                <w:lang w:val="en-US"/>
               </w:rPr>
               <w:t>(</w:t>
             </w:r>
-            <w:proofErr w:type="gramEnd"/>
             <w:r>
               <w:rPr>
                 <w:rFonts w:ascii="Consolas" w:eastAsia="Calibri" w:hAnsi="Consolas" w:cs="Consolas"/>
@@ -3171,6 +3114,7 @@
                 <w:color w:val="000000"/>
                 <w:sz w:val="19"/>
                 <w:szCs w:val="19"/>
+                <w:lang w:val="en-US"/>
               </w:rPr>
               <w:t xml:space="preserve">* </w:t>
             </w:r>
@@ -3190,6 +3134,7 @@
                 <w:color w:val="000000"/>
                 <w:sz w:val="19"/>
                 <w:szCs w:val="19"/>
+                <w:lang w:val="en-US"/>
               </w:rPr>
               <w:t xml:space="preserve">, </w:t>
             </w:r>
@@ -3209,6 +3154,7 @@
                 <w:color w:val="000000"/>
                 <w:sz w:val="19"/>
                 <w:szCs w:val="19"/>
+                <w:lang w:val="en-US"/>
               </w:rPr>
               <w:t xml:space="preserve">* </w:t>
             </w:r>
@@ -3228,6 +3174,7 @@
                 <w:color w:val="000000"/>
                 <w:sz w:val="19"/>
                 <w:szCs w:val="19"/>
+                <w:lang w:val="en-US"/>
               </w:rPr>
               <w:t xml:space="preserve">, </w:t>
             </w:r>
@@ -4123,7 +4070,6 @@
                 <w:szCs w:val="19"/>
                 <w:lang w:val="en-US"/>
               </w:rPr>
-              <w:lastRenderedPageBreak/>
               <w:tab/>
             </w:r>
             <w:r>
@@ -4161,6 +4107,7 @@
                 <w:szCs w:val="19"/>
                 <w:lang w:val="en-US"/>
               </w:rPr>
+              <w:lastRenderedPageBreak/>
               <w:tab/>
               <w:t>}</w:t>
             </w:r>
@@ -4279,9 +4226,6 @@
       <w:pPr>
         <w:shd w:val="clear" w:color="auto" w:fill="FFFFFF"/>
         <w:spacing w:after="24" w:line="360" w:lineRule="auto"/>
-        <w:rPr>
-          <w:lang w:val="en-US"/>
-        </w:rPr>
       </w:pPr>
       <w:r>
         <w:lastRenderedPageBreak/>
@@ -4289,6 +4233,9 @@
       </w:r>
       <w:r>
         <w:t>представлены в виде векторов, где все строки склеены в один вектор последовательно</w:t>
+      </w:r>
+      <w:r>
+        <w:t xml:space="preserve"> сверху вниз</w:t>
       </w:r>
       <w:r>
         <w:t>. В качестве значений будут браться значения синусов и косинусов</w:t>
@@ -4385,6 +4332,7 @@
                 <w:color w:val="008000"/>
                 <w:sz w:val="19"/>
                 <w:szCs w:val="19"/>
+                <w:lang w:val="en-US"/>
               </w:rPr>
             </w:pPr>
             <w:proofErr w:type="spellStart"/>
@@ -4394,6 +4342,7 @@
                 <w:color w:val="0000FF"/>
                 <w:sz w:val="19"/>
                 <w:szCs w:val="19"/>
+                <w:lang w:val="en-US"/>
               </w:rPr>
               <w:t>int</w:t>
             </w:r>
@@ -4404,6 +4353,7 @@
                 <w:color w:val="000000"/>
                 <w:sz w:val="19"/>
                 <w:szCs w:val="19"/>
+                <w:lang w:val="en-US"/>
               </w:rPr>
               <w:t xml:space="preserve"> SIZE = N*N;</w:t>
             </w:r>
@@ -4417,9 +4367,10 @@
               <w:jc w:val="left"/>
               <w:rPr>
                 <w:rFonts w:ascii="Consolas" w:eastAsia="Calibri" w:hAnsi="Consolas" w:cs="Consolas"/>
-                <w:color w:val="008000"/>
-                <w:sz w:val="19"/>
-                <w:szCs w:val="19"/>
+                <w:color w:val="000000"/>
+                <w:sz w:val="19"/>
+                <w:szCs w:val="19"/>
+                <w:lang w:val="en-US"/>
               </w:rPr>
             </w:pPr>
           </w:p>
@@ -4435,83 +4386,110 @@
                 <w:color w:val="000000"/>
                 <w:sz w:val="19"/>
                 <w:szCs w:val="19"/>
+                <w:lang w:val="en-US"/>
               </w:rPr>
             </w:pPr>
             <w:r>
               <w:rPr>
                 <w:rFonts w:ascii="Consolas" w:eastAsia="Calibri" w:hAnsi="Consolas" w:cs="Consolas"/>
-                <w:color w:val="008000"/>
-                <w:sz w:val="19"/>
-                <w:szCs w:val="19"/>
-              </w:rPr>
-              <w:t xml:space="preserve">// </w:t>
-            </w:r>
-            <w:r>
-              <w:rPr>
-                <w:rFonts w:ascii="Consolas" w:eastAsia="Calibri" w:hAnsi="Consolas" w:cs="Consolas"/>
-                <w:color w:val="008000"/>
-                <w:sz w:val="19"/>
-                <w:szCs w:val="19"/>
-                <w:lang w:val="en-US"/>
-              </w:rPr>
-              <w:t>Allocate</w:t>
-            </w:r>
-            <w:r>
-              <w:rPr>
-                <w:rFonts w:ascii="Consolas" w:eastAsia="Calibri" w:hAnsi="Consolas" w:cs="Consolas"/>
-                <w:color w:val="008000"/>
-                <w:sz w:val="19"/>
-                <w:szCs w:val="19"/>
-              </w:rPr>
-              <w:t xml:space="preserve"> </w:t>
-            </w:r>
-            <w:r>
-              <w:rPr>
-                <w:rFonts w:ascii="Consolas" w:eastAsia="Calibri" w:hAnsi="Consolas" w:cs="Consolas"/>
-                <w:color w:val="008000"/>
-                <w:sz w:val="19"/>
-                <w:szCs w:val="19"/>
-                <w:lang w:val="en-US"/>
-              </w:rPr>
-              <w:t>memory</w:t>
-            </w:r>
-            <w:r>
-              <w:rPr>
-                <w:rFonts w:ascii="Consolas" w:eastAsia="Calibri" w:hAnsi="Consolas" w:cs="Consolas"/>
-                <w:color w:val="008000"/>
-                <w:sz w:val="19"/>
-                <w:szCs w:val="19"/>
-              </w:rPr>
-              <w:t xml:space="preserve"> </w:t>
-            </w:r>
-            <w:r>
-              <w:rPr>
-                <w:rFonts w:ascii="Consolas" w:eastAsia="Calibri" w:hAnsi="Consolas" w:cs="Consolas"/>
-                <w:color w:val="008000"/>
-                <w:sz w:val="19"/>
-                <w:szCs w:val="19"/>
-                <w:lang w:val="en-US"/>
-              </w:rPr>
-              <w:t>on</w:t>
-            </w:r>
-            <w:r>
-              <w:rPr>
-                <w:rFonts w:ascii="Consolas" w:eastAsia="Calibri" w:hAnsi="Consolas" w:cs="Consolas"/>
-                <w:color w:val="008000"/>
-                <w:sz w:val="19"/>
-                <w:szCs w:val="19"/>
-              </w:rPr>
-              <w:t xml:space="preserve"> </w:t>
-            </w:r>
-            <w:r>
-              <w:rPr>
-                <w:rFonts w:ascii="Consolas" w:eastAsia="Calibri" w:hAnsi="Consolas" w:cs="Consolas"/>
-                <w:color w:val="008000"/>
-                <w:sz w:val="19"/>
-                <w:szCs w:val="19"/>
-                <w:lang w:val="en-US"/>
-              </w:rPr>
-              <w:t>host</w:t>
+                <w:color w:val="2B91AF"/>
+                <w:sz w:val="19"/>
+                <w:szCs w:val="19"/>
+                <w:lang w:val="en-US"/>
+              </w:rPr>
+              <w:t>vector</w:t>
+            </w:r>
+            <w:r>
+              <w:rPr>
+                <w:rFonts w:ascii="Consolas" w:eastAsia="Calibri" w:hAnsi="Consolas" w:cs="Consolas"/>
+                <w:color w:val="000000"/>
+                <w:sz w:val="19"/>
+                <w:szCs w:val="19"/>
+                <w:lang w:val="en-US"/>
+              </w:rPr>
+              <w:t>&lt;</w:t>
+            </w:r>
+            <w:r>
+              <w:rPr>
+                <w:rFonts w:ascii="Consolas" w:eastAsia="Calibri" w:hAnsi="Consolas" w:cs="Consolas"/>
+                <w:color w:val="0000FF"/>
+                <w:sz w:val="19"/>
+                <w:szCs w:val="19"/>
+                <w:lang w:val="en-US"/>
+              </w:rPr>
+              <w:t>float</w:t>
+            </w:r>
+            <w:r>
+              <w:rPr>
+                <w:rFonts w:ascii="Consolas" w:eastAsia="Calibri" w:hAnsi="Consolas" w:cs="Consolas"/>
+                <w:color w:val="000000"/>
+                <w:sz w:val="19"/>
+                <w:szCs w:val="19"/>
+                <w:lang w:val="en-US"/>
+              </w:rPr>
+              <w:t xml:space="preserve">&gt; </w:t>
+            </w:r>
+            <w:proofErr w:type="spellStart"/>
+            <w:r>
+              <w:rPr>
+                <w:rFonts w:ascii="Consolas" w:eastAsia="Calibri" w:hAnsi="Consolas" w:cs="Consolas"/>
+                <w:color w:val="000000"/>
+                <w:sz w:val="19"/>
+                <w:szCs w:val="19"/>
+                <w:lang w:val="en-US"/>
+              </w:rPr>
+              <w:t>h</w:t>
+            </w:r>
+            <w:r>
+              <w:rPr>
+                <w:rFonts w:ascii="Consolas" w:eastAsia="Calibri" w:hAnsi="Consolas" w:cs="Consolas"/>
+                <w:color w:val="000000"/>
+                <w:sz w:val="19"/>
+                <w:szCs w:val="19"/>
+                <w:lang w:val="en-US"/>
+              </w:rPr>
+              <w:t>_</w:t>
+            </w:r>
+            <w:r>
+              <w:rPr>
+                <w:rFonts w:ascii="Consolas" w:eastAsia="Calibri" w:hAnsi="Consolas" w:cs="Consolas"/>
+                <w:color w:val="000000"/>
+                <w:sz w:val="19"/>
+                <w:szCs w:val="19"/>
+                <w:lang w:val="en-US"/>
+              </w:rPr>
+              <w:t>A</w:t>
+            </w:r>
+            <w:proofErr w:type="spellEnd"/>
+            <w:r>
+              <w:rPr>
+                <w:rFonts w:ascii="Consolas" w:eastAsia="Calibri" w:hAnsi="Consolas" w:cs="Consolas"/>
+                <w:color w:val="000000"/>
+                <w:sz w:val="19"/>
+                <w:szCs w:val="19"/>
+                <w:lang w:val="en-US"/>
+              </w:rPr>
+              <w:t>(</w:t>
+            </w:r>
+            <w:r>
+              <w:rPr>
+                <w:rFonts w:ascii="Consolas" w:eastAsia="Calibri" w:hAnsi="Consolas" w:cs="Consolas"/>
+                <w:color w:val="000000"/>
+                <w:sz w:val="19"/>
+                <w:szCs w:val="19"/>
+                <w:lang w:val="en-US"/>
+              </w:rPr>
+              <w:t>SIZE</w:t>
+            </w:r>
+            <w:r>
+              <w:rPr>
+                <w:rFonts w:ascii="Consolas" w:eastAsia="Calibri" w:hAnsi="Consolas" w:cs="Consolas"/>
+                <w:color w:val="000000"/>
+                <w:sz w:val="19"/>
+                <w:szCs w:val="19"/>
+                <w:lang w:val="en-US"/>
+              </w:rPr>
+              <w:t>);</w:t>
             </w:r>
           </w:p>
           <w:p>
@@ -4526,6 +4504,7 @@
                 <w:color w:val="000000"/>
                 <w:sz w:val="19"/>
                 <w:szCs w:val="19"/>
+                <w:lang w:val="en-US"/>
               </w:rPr>
             </w:pPr>
             <w:r>
@@ -4544,6 +4523,7 @@
                 <w:color w:val="000000"/>
                 <w:sz w:val="19"/>
                 <w:szCs w:val="19"/>
+                <w:lang w:val="en-US"/>
               </w:rPr>
               <w:t>&lt;</w:t>
             </w:r>
@@ -4563,9 +4543,11 @@
                 <w:color w:val="000000"/>
                 <w:sz w:val="19"/>
                 <w:szCs w:val="19"/>
+                <w:lang w:val="en-US"/>
               </w:rPr>
               <w:t xml:space="preserve">&gt; </w:t>
             </w:r>
+            <w:proofErr w:type="spellStart"/>
             <w:r>
               <w:rPr>
                 <w:rFonts w:ascii="Consolas" w:eastAsia="Calibri" w:hAnsi="Consolas" w:cs="Consolas"/>
@@ -4582,6 +4564,7 @@
                 <w:color w:val="000000"/>
                 <w:sz w:val="19"/>
                 <w:szCs w:val="19"/>
+                <w:lang w:val="en-US"/>
               </w:rPr>
               <w:t>_</w:t>
             </w:r>
@@ -4593,14 +4576,16 @@
                 <w:szCs w:val="19"/>
                 <w:lang w:val="en-US"/>
               </w:rPr>
-              <w:t>A</w:t>
-            </w:r>
-            <w:r>
-              <w:rPr>
-                <w:rFonts w:ascii="Consolas" w:eastAsia="Calibri" w:hAnsi="Consolas" w:cs="Consolas"/>
-                <w:color w:val="000000"/>
-                <w:sz w:val="19"/>
-                <w:szCs w:val="19"/>
+              <w:t>B</w:t>
+            </w:r>
+            <w:proofErr w:type="spellEnd"/>
+            <w:r>
+              <w:rPr>
+                <w:rFonts w:ascii="Consolas" w:eastAsia="Calibri" w:hAnsi="Consolas" w:cs="Consolas"/>
+                <w:color w:val="000000"/>
+                <w:sz w:val="19"/>
+                <w:szCs w:val="19"/>
+                <w:lang w:val="en-US"/>
               </w:rPr>
               <w:t>(</w:t>
             </w:r>
@@ -4620,6 +4605,7 @@
                 <w:color w:val="000000"/>
                 <w:sz w:val="19"/>
                 <w:szCs w:val="19"/>
+                <w:lang w:val="en-US"/>
               </w:rPr>
               <w:t>);</w:t>
             </w:r>
@@ -4633,141 +4619,12 @@
               <w:jc w:val="left"/>
               <w:rPr>
                 <w:rFonts w:ascii="Consolas" w:eastAsia="Calibri" w:hAnsi="Consolas" w:cs="Consolas"/>
-                <w:color w:val="000000"/>
-                <w:sz w:val="19"/>
-                <w:szCs w:val="19"/>
+                <w:color w:val="008000"/>
+                <w:sz w:val="19"/>
+                <w:szCs w:val="19"/>
+                <w:lang w:val="en-US"/>
               </w:rPr>
             </w:pPr>
-            <w:r>
-              <w:rPr>
-                <w:rFonts w:ascii="Consolas" w:eastAsia="Calibri" w:hAnsi="Consolas" w:cs="Consolas"/>
-                <w:color w:val="2B91AF"/>
-                <w:sz w:val="19"/>
-                <w:szCs w:val="19"/>
-                <w:lang w:val="en-US"/>
-              </w:rPr>
-              <w:t>vector</w:t>
-            </w:r>
-            <w:r>
-              <w:rPr>
-                <w:rFonts w:ascii="Consolas" w:eastAsia="Calibri" w:hAnsi="Consolas" w:cs="Consolas"/>
-                <w:color w:val="000000"/>
-                <w:sz w:val="19"/>
-                <w:szCs w:val="19"/>
-              </w:rPr>
-              <w:t>&lt;</w:t>
-            </w:r>
-            <w:r>
-              <w:rPr>
-                <w:rFonts w:ascii="Consolas" w:eastAsia="Calibri" w:hAnsi="Consolas" w:cs="Consolas"/>
-                <w:color w:val="0000FF"/>
-                <w:sz w:val="19"/>
-                <w:szCs w:val="19"/>
-                <w:lang w:val="en-US"/>
-              </w:rPr>
-              <w:t>float</w:t>
-            </w:r>
-            <w:r>
-              <w:rPr>
-                <w:rFonts w:ascii="Consolas" w:eastAsia="Calibri" w:hAnsi="Consolas" w:cs="Consolas"/>
-                <w:color w:val="000000"/>
-                <w:sz w:val="19"/>
-                <w:szCs w:val="19"/>
-              </w:rPr>
-              <w:t xml:space="preserve">&gt; </w:t>
-            </w:r>
-            <w:r>
-              <w:rPr>
-                <w:rFonts w:ascii="Consolas" w:eastAsia="Calibri" w:hAnsi="Consolas" w:cs="Consolas"/>
-                <w:color w:val="000000"/>
-                <w:sz w:val="19"/>
-                <w:szCs w:val="19"/>
-                <w:lang w:val="en-US"/>
-              </w:rPr>
-              <w:t>h</w:t>
-            </w:r>
-            <w:r>
-              <w:rPr>
-                <w:rFonts w:ascii="Consolas" w:eastAsia="Calibri" w:hAnsi="Consolas" w:cs="Consolas"/>
-                <w:color w:val="000000"/>
-                <w:sz w:val="19"/>
-                <w:szCs w:val="19"/>
-              </w:rPr>
-              <w:t>_</w:t>
-            </w:r>
-            <w:r>
-              <w:rPr>
-                <w:rFonts w:ascii="Consolas" w:eastAsia="Calibri" w:hAnsi="Consolas" w:cs="Consolas"/>
-                <w:color w:val="000000"/>
-                <w:sz w:val="19"/>
-                <w:szCs w:val="19"/>
-                <w:lang w:val="en-US"/>
-              </w:rPr>
-              <w:t>B</w:t>
-            </w:r>
-            <w:r>
-              <w:rPr>
-                <w:rFonts w:ascii="Consolas" w:eastAsia="Calibri" w:hAnsi="Consolas" w:cs="Consolas"/>
-                <w:color w:val="000000"/>
-                <w:sz w:val="19"/>
-                <w:szCs w:val="19"/>
-              </w:rPr>
-              <w:t>(</w:t>
-            </w:r>
-            <w:r>
-              <w:rPr>
-                <w:rFonts w:ascii="Consolas" w:eastAsia="Calibri" w:hAnsi="Consolas" w:cs="Consolas"/>
-                <w:color w:val="000000"/>
-                <w:sz w:val="19"/>
-                <w:szCs w:val="19"/>
-                <w:lang w:val="en-US"/>
-              </w:rPr>
-              <w:t>SIZE</w:t>
-            </w:r>
-            <w:r>
-              <w:rPr>
-                <w:rFonts w:ascii="Consolas" w:eastAsia="Calibri" w:hAnsi="Consolas" w:cs="Consolas"/>
-                <w:color w:val="000000"/>
-                <w:sz w:val="19"/>
-                <w:szCs w:val="19"/>
-              </w:rPr>
-              <w:t>);</w:t>
-            </w:r>
-          </w:p>
-          <w:p>
-            <w:pPr>
-              <w:autoSpaceDE w:val="0"/>
-              <w:autoSpaceDN w:val="0"/>
-              <w:adjustRightInd w:val="0"/>
-              <w:spacing w:line="240" w:lineRule="auto"/>
-              <w:jc w:val="left"/>
-              <w:rPr>
-                <w:rFonts w:ascii="Consolas" w:eastAsia="Calibri" w:hAnsi="Consolas" w:cs="Consolas"/>
-                <w:color w:val="000000"/>
-                <w:sz w:val="19"/>
-                <w:szCs w:val="19"/>
-                <w:lang w:val="en-US"/>
-              </w:rPr>
-            </w:pPr>
-            <w:r>
-              <w:rPr>
-                <w:rFonts w:ascii="Consolas" w:eastAsia="Calibri" w:hAnsi="Consolas" w:cs="Consolas"/>
-                <w:color w:val="008000"/>
-                <w:sz w:val="19"/>
-                <w:szCs w:val="19"/>
-              </w:rPr>
-              <w:t xml:space="preserve">// </w:t>
-            </w:r>
-            <w:r>
-              <w:rPr>
-                <w:rFonts w:ascii="Consolas" w:eastAsia="Calibri" w:hAnsi="Consolas" w:cs="Consolas"/>
-                <w:color w:val="008000"/>
-                <w:sz w:val="19"/>
-                <w:szCs w:val="19"/>
-                <w:lang w:val="en-US"/>
-              </w:rPr>
-              <w:t>Initialize matrices on host</w:t>
-            </w:r>
           </w:p>
           <w:p>
             <w:pPr>
@@ -6342,19 +6199,43 @@
         <w:pStyle w:val="1"/>
         <w:spacing w:after="120"/>
       </w:pPr>
-      <w:bookmarkStart w:id="5" w:name="_Toc52570384"/>
+      <w:bookmarkStart w:id="4" w:name="_Toc52570384"/>
       <w:r>
         <w:t>5.   Результат работы программы</w:t>
       </w:r>
-      <w:bookmarkEnd w:id="5"/>
-    </w:p>
-    <w:p>
-      <w:r>
-        <w:t xml:space="preserve">На вход программы подается число </w:t>
-      </w:r>
-    </w:p>
-    <w:p>
-      <w:r>
+      <w:bookmarkEnd w:id="4"/>
+    </w:p>
+    <w:p>
+      <w:pPr>
+        <w:spacing w:line="360" w:lineRule="auto"/>
+      </w:pPr>
+      <w:r>
+        <w:t xml:space="preserve">На вход программы подается </w:t>
+      </w:r>
+      <w:r>
+        <w:t>ко</w:t>
+      </w:r>
+      <w:r>
+        <w:t>личество</w:t>
+      </w:r>
+      <w:r>
+        <w:t xml:space="preserve"> строк</w:t>
+      </w:r>
+      <w:r>
+        <w:t xml:space="preserve"> (</w:t>
+      </w:r>
+      <w:r>
+        <w:t>или столбцов) квадратных матриц, которых нужно перемножить</w:t>
+      </w:r>
+      <w:r>
+        <w:t>:</w:t>
+      </w:r>
+    </w:p>
+    <w:p>
+      <w:r>
+        <w:rPr>
+          <w:noProof/>
+        </w:rPr>
         <w:drawing>
           <wp:inline distT="0" distB="0" distL="0" distR="0" wp14:anchorId="76342C63" wp14:editId="256B9112">
             <wp:extent cx="5940425" cy="1801495"/>
@@ -6394,6 +6275,9 @@
     </w:p>
     <w:p>
       <w:r>
+        <w:rPr>
+          <w:noProof/>
+        </w:rPr>
         <w:lastRenderedPageBreak/>
         <w:drawing>
           <wp:inline distT="0" distB="0" distL="0" distR="0" wp14:anchorId="0B4CD8B6" wp14:editId="3B934E47">
@@ -6434,6 +6318,9 @@
     </w:p>
     <w:p>
       <w:r>
+        <w:rPr>
+          <w:noProof/>
+        </w:rPr>
         <w:drawing>
           <wp:inline distT="0" distB="0" distL="0" distR="0" wp14:anchorId="4E6379F3" wp14:editId="36996C02">
             <wp:extent cx="5940425" cy="1795780"/>
@@ -6473,6 +6360,9 @@
     </w:p>
     <w:p>
       <w:r>
+        <w:rPr>
+          <w:noProof/>
+        </w:rPr>
         <w:drawing>
           <wp:inline distT="0" distB="0" distL="0" distR="0" wp14:anchorId="65F88711" wp14:editId="278A3610">
             <wp:extent cx="5940425" cy="1818005"/>
@@ -6512,6 +6402,9 @@
     </w:p>
     <w:p>
       <w:r>
+        <w:rPr>
+          <w:noProof/>
+        </w:rPr>
         <w:drawing>
           <wp:inline distT="0" distB="0" distL="0" distR="0" wp14:anchorId="34CBAFD3" wp14:editId="73D3D015">
             <wp:extent cx="5940425" cy="1801495"/>
@@ -6551,6 +6444,9 @@
     </w:p>
     <w:p>
       <w:r>
+        <w:rPr>
+          <w:noProof/>
+        </w:rPr>
         <w:lastRenderedPageBreak/>
         <w:drawing>
           <wp:inline distT="0" distB="0" distL="0" distR="0" wp14:anchorId="6FF48AB9" wp14:editId="24445AF8">
@@ -6591,6 +6487,9 @@
     </w:p>
     <w:p>
       <w:r>
+        <w:rPr>
+          <w:noProof/>
+        </w:rPr>
         <w:drawing>
           <wp:inline distT="0" distB="0" distL="0" distR="0" wp14:anchorId="61AA4A6B" wp14:editId="0718D514">
             <wp:extent cx="5940425" cy="1801495"/>
@@ -6675,11 +6574,11 @@
         <w:pStyle w:val="1"/>
         <w:spacing w:before="360" w:after="120"/>
       </w:pPr>
-      <w:bookmarkStart w:id="6" w:name="_Toc52570385"/>
+      <w:bookmarkStart w:id="5" w:name="_Toc52570385"/>
       <w:r>
         <w:t>6.   Сравнение скорости выполнения на CPU и GPU</w:t>
       </w:r>
-      <w:bookmarkEnd w:id="6"/>
+      <w:bookmarkEnd w:id="5"/>
     </w:p>
     <w:p>
       <w:pPr>
@@ -6823,6 +6722,12 @@
               </w:rPr>
               <w:t>время выполнения, с</w:t>
             </w:r>
+            <w:r>
+              <w:rPr>
+                <w:b/>
+              </w:rPr>
+              <w:t>ек</w:t>
+            </w:r>
           </w:p>
         </w:tc>
         <w:tc>
@@ -6859,6 +6764,12 @@
                 <w:b/>
               </w:rPr>
               <w:t>время выполнения, с</w:t>
+            </w:r>
+            <w:r>
+              <w:rPr>
+                <w:b/>
+              </w:rPr>
+              <w:t>ек</w:t>
             </w:r>
           </w:p>
         </w:tc>
@@ -7549,14 +7460,14 @@
       <w:pPr>
         <w:pStyle w:val="1"/>
       </w:pPr>
-      <w:bookmarkStart w:id="7" w:name="_Toc52570386"/>
+      <w:bookmarkStart w:id="6" w:name="_Toc52570386"/>
       <w:r>
         <w:t>7</w:t>
       </w:r>
       <w:r>
         <w:t>.   Выводы</w:t>
       </w:r>
-      <w:bookmarkEnd w:id="7"/>
+      <w:bookmarkEnd w:id="6"/>
     </w:p>
     <w:p>
       <w:pPr>
@@ -7564,16 +7475,46 @@
         <w:ind w:firstLine="709"/>
       </w:pPr>
       <w:r>
-        <w:t>В Лабораторной работе №</w:t>
-      </w:r>
-      <w:r>
-        <w:t>1</w:t>
+        <w:t xml:space="preserve">В Лабораторной </w:t>
+      </w:r>
+      <w:r>
+        <w:t>работе</w:t>
       </w:r>
       <w:r>
         <w:t xml:space="preserve"> </w:t>
       </w:r>
       <w:r>
-        <w:t xml:space="preserve">написаны программы подсчета функции косинуса от вектора значений аргументов, выполняющиеся на </w:t>
+        <w:t>написан</w:t>
+      </w:r>
+      <w:r>
+        <w:t>а</w:t>
+      </w:r>
+      <w:r>
+        <w:t xml:space="preserve"> программ</w:t>
+      </w:r>
+      <w:r>
+        <w:t>а</w:t>
+      </w:r>
+      <w:r>
+        <w:t xml:space="preserve"> </w:t>
+      </w:r>
+      <w:r>
+        <w:t>расчета</w:t>
+      </w:r>
+      <w:r>
+        <w:t xml:space="preserve"> </w:t>
+      </w:r>
+      <w:r>
+        <w:t>произведения двух квадратных матриц</w:t>
+      </w:r>
+      <w:r>
+        <w:t>, выполняющ</w:t>
+      </w:r>
+      <w:r>
+        <w:t>аяся</w:t>
+      </w:r>
+      <w:r>
+        <w:t xml:space="preserve"> на </w:t>
       </w:r>
       <w:r>
         <w:rPr>
@@ -7597,7 +7538,12 @@
         <w:t xml:space="preserve"> </w:t>
       </w:r>
       <w:r>
-        <w:t xml:space="preserve">соответственно. Был проведен анализ времени работы и сравнение двух реализаций подсчета функции на </w:t>
+        <w:t xml:space="preserve">соответственно. Был проведен анализ времени работы и сравнение двух реализаций подсчета </w:t>
+      </w:r>
+      <w:bookmarkStart w:id="7" w:name="_GoBack"/>
+      <w:bookmarkEnd w:id="7"/>
+      <w:r>
+        <w:t xml:space="preserve">на </w:t>
       </w:r>
       <w:r>
         <w:rPr>
@@ -7788,7 +7734,7 @@
       <w:rPr>
         <w:noProof/>
       </w:rPr>
-      <w:t>4</w:t>
+      <w:t>9</w:t>
     </w:r>
     <w:r>
       <w:rPr>

</xml_diff>